<commit_message>
Task partition development environment
</commit_message>
<xml_diff>
--- a/Docs/2. Elaboration Phase/Hard- and software development environment/Hard- and software development environment.docx
+++ b/Docs/2. Elaboration Phase/Hard- and software development environment/Hard- and software development environment.docx
@@ -198,7 +198,14 @@
           <w:szCs w:val="24"/>
         </w:rPr>
         <w:tab/>
-        <w:t>(Welke SQL programma of server? of lokaal?)</w:t>
+      </w:r>
+      <w:r>
+        <w:rPr>
+          <w:rFonts w:ascii="Arial" w:hAnsi="Arial" w:cs="Arial"/>
+          <w:sz w:val="24"/>
+          <w:szCs w:val="24"/>
+        </w:rPr>
+        <w:t>MS SQL</w:t>
       </w:r>
       <w:r>
         <w:rPr>
@@ -345,7 +352,23 @@
               <w:sz w:val="20"/>
               <w:szCs w:val="20"/>
             </w:rPr>
-            <w:t>: xxx.docx</w:t>
+            <w:t xml:space="preserve">: </w:t>
+          </w:r>
+          <w:r>
+            <w:rPr>
+              <w:rFonts w:ascii="Arial" w:hAnsi="Arial" w:cs="Arial"/>
+              <w:sz w:val="20"/>
+              <w:szCs w:val="20"/>
+            </w:rPr>
+            <w:t>Hard- and software development environment</w:t>
+          </w:r>
+          <w:r>
+            <w:rPr>
+              <w:rFonts w:ascii="Arial" w:hAnsi="Arial" w:cs="Arial"/>
+              <w:sz w:val="20"/>
+              <w:szCs w:val="20"/>
+            </w:rPr>
+            <w:t>.docx</w:t>
           </w:r>
         </w:p>
       </w:tc>
@@ -417,7 +440,7 @@
               <w:sz w:val="20"/>
               <w:szCs w:val="20"/>
             </w:rPr>
-            <w:t>24-9-2014</w:t>
+            <w:t>25-9-2014</w:t>
           </w:r>
           <w:r>
             <w:rPr>

</xml_diff>

<commit_message>
Hard- and software doc changed
</commit_message>
<xml_diff>
--- a/Docs/2. Elaboration Phase/Hard- and software development environment/Hard- and software development environment.docx
+++ b/Docs/2. Elaboration Phase/Hard- and software development environment/Hard- and software development environment.docx
@@ -118,7 +118,7 @@
           <w:sz w:val="24"/>
           <w:szCs w:val="24"/>
         </w:rPr>
-        <w:t>Portable computer</w:t>
+        <w:t>Portable computers</w:t>
       </w:r>
       <w:r>
         <w:rPr>
@@ -127,16 +127,6 @@
           <w:szCs w:val="24"/>
         </w:rPr>
         <w:br/>
-        <w:t>-</w:t>
-      </w:r>
-      <w:r>
-        <w:rPr>
-          <w:rFonts w:ascii="Arial" w:hAnsi="Arial" w:cs="Arial"/>
-          <w:sz w:val="24"/>
-          <w:szCs w:val="24"/>
-        </w:rPr>
-        <w:tab/>
-        <w:t>Local SQL server</w:t>
       </w:r>
     </w:p>
     <w:p>
@@ -188,6 +178,87 @@
           <w:sz w:val="24"/>
           <w:szCs w:val="24"/>
         </w:rPr>
+        <w:t xml:space="preserve"> </w:t>
+      </w:r>
+      <w:r>
+        <w:rPr>
+          <w:rFonts w:ascii="Arial" w:hAnsi="Arial" w:cs="Arial"/>
+          <w:sz w:val="24"/>
+          <w:szCs w:val="24"/>
+        </w:rPr>
+        <w:tab/>
+      </w:r>
+      <w:r>
+        <w:rPr>
+          <w:rFonts w:ascii="Arial" w:hAnsi="Arial" w:cs="Arial"/>
+          <w:sz w:val="24"/>
+          <w:szCs w:val="24"/>
+        </w:rPr>
+        <w:t>(12.0.030723.00) Update 3</w:t>
+      </w:r>
+      <w:r>
+        <w:rPr>
+          <w:rFonts w:ascii="Arial" w:hAnsi="Arial" w:cs="Arial"/>
+          <w:sz w:val="24"/>
+          <w:szCs w:val="24"/>
+        </w:rPr>
+        <w:br/>
+      </w:r>
+      <w:r>
+        <w:rPr>
+          <w:rFonts w:ascii="Arial" w:hAnsi="Arial" w:cs="Arial"/>
+          <w:sz w:val="24"/>
+          <w:szCs w:val="24"/>
+        </w:rPr>
+        <w:t>-</w:t>
+      </w:r>
+      <w:r>
+        <w:rPr>
+          <w:rFonts w:ascii="Arial" w:hAnsi="Arial" w:cs="Arial"/>
+          <w:sz w:val="24"/>
+          <w:szCs w:val="24"/>
+        </w:rPr>
+        <w:tab/>
+        <w:t>MS Word 2007-2013</w:t>
+      </w:r>
+      <w:r>
+        <w:rPr>
+          <w:rFonts w:ascii="Arial" w:hAnsi="Arial" w:cs="Arial"/>
+          <w:sz w:val="24"/>
+          <w:szCs w:val="24"/>
+        </w:rPr>
+        <w:t xml:space="preserve"> </w:t>
+      </w:r>
+      <w:r>
+        <w:rPr>
+          <w:rFonts w:ascii="Arial" w:hAnsi="Arial" w:cs="Arial"/>
+          <w:sz w:val="24"/>
+          <w:szCs w:val="24"/>
+        </w:rPr>
+        <w:tab/>
+      </w:r>
+      <w:r>
+        <w:rPr>
+          <w:rFonts w:ascii="Arial" w:hAnsi="Arial" w:cs="Arial"/>
+          <w:sz w:val="24"/>
+          <w:szCs w:val="24"/>
+        </w:rPr>
+        <w:tab/>
+      </w:r>
+      <w:r>
+        <w:rPr>
+          <w:rFonts w:ascii="Arial" w:hAnsi="Arial" w:cs="Arial"/>
+          <w:sz w:val="24"/>
+          <w:szCs w:val="24"/>
+        </w:rPr>
+        <w:t>(12.0.6612.1000) SP3</w:t>
+      </w:r>
+      <w:r>
+        <w:rPr>
+          <w:rFonts w:ascii="Arial" w:hAnsi="Arial" w:cs="Arial"/>
+          <w:sz w:val="24"/>
+          <w:szCs w:val="24"/>
+        </w:rPr>
         <w:br/>
         <w:t>-</w:t>
       </w:r>
@@ -198,14 +269,39 @@
           <w:szCs w:val="24"/>
         </w:rPr>
         <w:tab/>
-      </w:r>
-      <w:r>
-        <w:rPr>
-          <w:rFonts w:ascii="Arial" w:hAnsi="Arial" w:cs="Arial"/>
-          <w:sz w:val="24"/>
-          <w:szCs w:val="24"/>
-        </w:rPr>
-        <w:t>MS SQL</w:t>
+        <w:t>MS Project 2010-2013</w:t>
+      </w:r>
+      <w:r>
+        <w:rPr>
+          <w:rFonts w:ascii="Arial" w:hAnsi="Arial" w:cs="Arial"/>
+          <w:sz w:val="24"/>
+          <w:szCs w:val="24"/>
+        </w:rPr>
+        <w:t xml:space="preserve"> </w:t>
+      </w:r>
+      <w:r>
+        <w:rPr>
+          <w:rFonts w:ascii="Arial" w:hAnsi="Arial" w:cs="Arial"/>
+          <w:sz w:val="24"/>
+          <w:szCs w:val="24"/>
+        </w:rPr>
+        <w:tab/>
+      </w:r>
+      <w:r>
+        <w:rPr>
+          <w:rFonts w:ascii="Arial" w:hAnsi="Arial" w:cs="Arial"/>
+          <w:sz w:val="24"/>
+          <w:szCs w:val="24"/>
+        </w:rPr>
+        <w:tab/>
+      </w:r>
+      <w:r>
+        <w:rPr>
+          <w:rFonts w:ascii="Arial" w:hAnsi="Arial" w:cs="Arial"/>
+          <w:sz w:val="24"/>
+          <w:szCs w:val="24"/>
+        </w:rPr>
+        <w:t>(14.0.6112.5000) 32-Bit</w:t>
       </w:r>
       <w:r>
         <w:rPr>
@@ -223,7 +319,40 @@
           <w:szCs w:val="24"/>
         </w:rPr>
         <w:tab/>
-        <w:t>Program language: C#</w:t>
+        <w:t>MS Excel 2007-2013</w:t>
+      </w:r>
+      <w:r>
+        <w:rPr>
+          <w:rFonts w:ascii="Arial" w:hAnsi="Arial" w:cs="Arial"/>
+          <w:sz w:val="24"/>
+          <w:szCs w:val="24"/>
+        </w:rPr>
+        <w:t xml:space="preserve"> </w:t>
+      </w:r>
+      <w:r>
+        <w:rPr>
+          <w:rFonts w:ascii="Arial" w:hAnsi="Arial" w:cs="Arial"/>
+          <w:sz w:val="24"/>
+          <w:szCs w:val="24"/>
+        </w:rPr>
+        <w:tab/>
+      </w:r>
+      <w:r>
+        <w:rPr>
+          <w:rFonts w:ascii="Arial" w:hAnsi="Arial" w:cs="Arial"/>
+          <w:sz w:val="24"/>
+          <w:szCs w:val="24"/>
+        </w:rPr>
+        <w:tab/>
+        <w:t>(</w:t>
+      </w:r>
+      <w:r>
+        <w:rPr>
+          <w:rFonts w:ascii="Arial" w:hAnsi="Arial" w:cs="Arial"/>
+          <w:sz w:val="24"/>
+          <w:szCs w:val="24"/>
+        </w:rPr>
+        <w:t>12.0.6611.1000) SP3</w:t>
       </w:r>
       <w:r>
         <w:rPr>
@@ -241,7 +370,147 @@
           <w:szCs w:val="24"/>
         </w:rPr>
         <w:tab/>
-        <w:t>Database language: SQL</w:t>
+        <w:t>MS PowerPoint 2007-2013</w:t>
+      </w:r>
+      <w:r>
+        <w:rPr>
+          <w:rFonts w:ascii="Arial" w:hAnsi="Arial" w:cs="Arial"/>
+          <w:sz w:val="24"/>
+          <w:szCs w:val="24"/>
+        </w:rPr>
+        <w:t xml:space="preserve"> </w:t>
+      </w:r>
+      <w:r>
+        <w:rPr>
+          <w:rFonts w:ascii="Arial" w:hAnsi="Arial" w:cs="Arial"/>
+          <w:sz w:val="24"/>
+          <w:szCs w:val="24"/>
+        </w:rPr>
+        <w:tab/>
+      </w:r>
+      <w:r>
+        <w:rPr>
+          <w:rFonts w:ascii="Arial" w:hAnsi="Arial" w:cs="Arial"/>
+          <w:sz w:val="24"/>
+          <w:szCs w:val="24"/>
+        </w:rPr>
+        <w:t>(12.0.6606.1000) SP3</w:t>
+      </w:r>
+      <w:r>
+        <w:rPr>
+          <w:rFonts w:ascii="Arial" w:hAnsi="Arial" w:cs="Arial"/>
+          <w:sz w:val="24"/>
+          <w:szCs w:val="24"/>
+        </w:rPr>
+        <w:br/>
+        <w:t>-</w:t>
+      </w:r>
+      <w:r>
+        <w:rPr>
+          <w:rFonts w:ascii="Arial" w:hAnsi="Arial" w:cs="Arial"/>
+          <w:sz w:val="24"/>
+          <w:szCs w:val="24"/>
+        </w:rPr>
+        <w:tab/>
+        <w:t>MS Visio 2010-2013</w:t>
+      </w:r>
+      <w:r>
+        <w:rPr>
+          <w:rFonts w:ascii="Arial" w:hAnsi="Arial" w:cs="Arial"/>
+          <w:sz w:val="24"/>
+          <w:szCs w:val="24"/>
+        </w:rPr>
+        <w:t xml:space="preserve"> </w:t>
+      </w:r>
+      <w:r>
+        <w:rPr>
+          <w:rFonts w:ascii="Arial" w:hAnsi="Arial" w:cs="Arial"/>
+          <w:sz w:val="24"/>
+          <w:szCs w:val="24"/>
+        </w:rPr>
+        <w:tab/>
+      </w:r>
+      <w:r>
+        <w:rPr>
+          <w:rFonts w:ascii="Arial" w:hAnsi="Arial" w:cs="Arial"/>
+          <w:sz w:val="24"/>
+          <w:szCs w:val="24"/>
+        </w:rPr>
+        <w:tab/>
+      </w:r>
+      <w:r>
+        <w:rPr>
+          <w:rFonts w:ascii="Arial" w:hAnsi="Arial" w:cs="Arial"/>
+          <w:sz w:val="24"/>
+          <w:szCs w:val="24"/>
+        </w:rPr>
+        <w:t>(14.0.6112.5000) 32-Bits</w:t>
+      </w:r>
+      <w:r>
+        <w:rPr>
+          <w:rFonts w:ascii="Arial" w:hAnsi="Arial" w:cs="Arial"/>
+          <w:sz w:val="24"/>
+          <w:szCs w:val="24"/>
+        </w:rPr>
+        <w:br/>
+        <w:t>-</w:t>
+      </w:r>
+      <w:r>
+        <w:rPr>
+          <w:rFonts w:ascii="Arial" w:hAnsi="Arial" w:cs="Arial"/>
+          <w:sz w:val="24"/>
+          <w:szCs w:val="24"/>
+        </w:rPr>
+        <w:tab/>
+        <w:t xml:space="preserve">Github </w:t>
+      </w:r>
+      <w:r>
+        <w:rPr>
+          <w:rFonts w:ascii="Arial" w:hAnsi="Arial" w:cs="Arial"/>
+          <w:sz w:val="24"/>
+          <w:szCs w:val="24"/>
+        </w:rPr>
+        <w:tab/>
+      </w:r>
+      <w:r>
+        <w:rPr>
+          <w:rFonts w:ascii="Arial" w:hAnsi="Arial" w:cs="Arial"/>
+          <w:sz w:val="24"/>
+          <w:szCs w:val="24"/>
+        </w:rPr>
+        <w:tab/>
+      </w:r>
+      <w:r>
+        <w:rPr>
+          <w:rFonts w:ascii="Arial" w:hAnsi="Arial" w:cs="Arial"/>
+          <w:sz w:val="24"/>
+          <w:szCs w:val="24"/>
+        </w:rPr>
+        <w:tab/>
+      </w:r>
+      <w:r>
+        <w:rPr>
+          <w:rFonts w:ascii="Arial" w:hAnsi="Arial" w:cs="Arial"/>
+          <w:sz w:val="24"/>
+          <w:szCs w:val="24"/>
+        </w:rPr>
+        <w:tab/>
+      </w:r>
+      <w:r>
+        <w:rPr>
+          <w:rFonts w:ascii="Arial" w:hAnsi="Arial" w:cs="Arial"/>
+          <w:sz w:val="24"/>
+          <w:szCs w:val="24"/>
+        </w:rPr>
+        <w:t>(2.4.0.12)</w:t>
+      </w:r>
+      <w:r>
+        <w:rPr>
+          <w:rFonts w:ascii="Arial" w:hAnsi="Arial" w:cs="Arial"/>
+          <w:sz w:val="24"/>
+          <w:szCs w:val="24"/>
+        </w:rPr>
+        <w:br/>
       </w:r>
     </w:p>
     <w:sectPr>

</xml_diff>

<commit_message>
Changed Hard- And software
</commit_message>
<xml_diff>
--- a/Docs/2. Elaboration Phase/Hard- and software development environment/Hard- and software development environment.docx
+++ b/Docs/2. Elaboration Phase/Hard- and software development environment/Hard- and software development environment.docx
@@ -88,6 +88,586 @@
         <w:t>Hardware</w:t>
       </w:r>
     </w:p>
+    <w:tbl>
+      <w:tblPr>
+        <w:tblStyle w:val="Tabelraster"/>
+        <w:tblW w:w="8508" w:type="dxa"/>
+        <w:tblLook w:val="04A0"/>
+      </w:tblPr>
+      <w:tblGrid>
+        <w:gridCol w:w="2127"/>
+        <w:gridCol w:w="2127"/>
+        <w:gridCol w:w="2127"/>
+        <w:gridCol w:w="2127"/>
+      </w:tblGrid>
+      <w:tr>
+        <w:tc>
+          <w:tcPr>
+            <w:tcW w:w="2127" w:type="dxa"/>
+          </w:tcPr>
+          <w:p>
+            <w:pPr>
+              <w:rPr>
+                <w:rFonts w:ascii="Arial" w:hAnsi="Arial" w:cs="Arial"/>
+                <w:b/>
+                <w:sz w:val="24"/>
+                <w:szCs w:val="24"/>
+              </w:rPr>
+            </w:pPr>
+            <w:r>
+              <w:rPr>
+                <w:rFonts w:ascii="Arial" w:hAnsi="Arial" w:cs="Arial"/>
+                <w:b/>
+                <w:sz w:val="24"/>
+                <w:szCs w:val="24"/>
+              </w:rPr>
+              <w:t>Specifications</w:t>
+            </w:r>
+          </w:p>
+        </w:tc>
+        <w:tc>
+          <w:tcPr>
+            <w:tcW w:w="2127" w:type="dxa"/>
+          </w:tcPr>
+          <w:p>
+            <w:pPr>
+              <w:rPr>
+                <w:rFonts w:ascii="Arial" w:hAnsi="Arial" w:cs="Arial"/>
+                <w:i/>
+                <w:sz w:val="24"/>
+                <w:szCs w:val="24"/>
+              </w:rPr>
+            </w:pPr>
+            <w:r>
+              <w:rPr>
+                <w:rFonts w:ascii="Arial" w:hAnsi="Arial" w:cs="Arial"/>
+                <w:i/>
+                <w:sz w:val="24"/>
+                <w:szCs w:val="24"/>
+              </w:rPr>
+              <w:t>Notebook Kevin</w:t>
+            </w:r>
+          </w:p>
+        </w:tc>
+        <w:tc>
+          <w:tcPr>
+            <w:tcW w:w="2127" w:type="dxa"/>
+          </w:tcPr>
+          <w:p>
+            <w:pPr>
+              <w:rPr>
+                <w:rFonts w:ascii="Arial" w:hAnsi="Arial" w:cs="Arial"/>
+                <w:i/>
+                <w:sz w:val="24"/>
+                <w:szCs w:val="24"/>
+              </w:rPr>
+            </w:pPr>
+            <w:r>
+              <w:rPr>
+                <w:rFonts w:ascii="Arial" w:hAnsi="Arial" w:cs="Arial"/>
+                <w:i/>
+                <w:sz w:val="24"/>
+                <w:szCs w:val="24"/>
+              </w:rPr>
+              <w:t>Notebook Pieter</w:t>
+            </w:r>
+          </w:p>
+        </w:tc>
+        <w:tc>
+          <w:tcPr>
+            <w:tcW w:w="2127" w:type="dxa"/>
+          </w:tcPr>
+          <w:p>
+            <w:pPr>
+              <w:rPr>
+                <w:rFonts w:ascii="Arial" w:hAnsi="Arial" w:cs="Arial"/>
+                <w:i/>
+                <w:sz w:val="24"/>
+                <w:szCs w:val="24"/>
+              </w:rPr>
+            </w:pPr>
+            <w:r>
+              <w:rPr>
+                <w:rFonts w:ascii="Arial" w:hAnsi="Arial" w:cs="Arial"/>
+                <w:i/>
+                <w:sz w:val="24"/>
+                <w:szCs w:val="24"/>
+              </w:rPr>
+              <w:t>Notebook Marco</w:t>
+            </w:r>
+          </w:p>
+        </w:tc>
+      </w:tr>
+      <w:tr>
+        <w:tc>
+          <w:tcPr>
+            <w:tcW w:w="2127" w:type="dxa"/>
+          </w:tcPr>
+          <w:p>
+            <w:pPr>
+              <w:rPr>
+                <w:rFonts w:ascii="Arial" w:hAnsi="Arial" w:cs="Arial"/>
+                <w:sz w:val="24"/>
+                <w:szCs w:val="24"/>
+              </w:rPr>
+            </w:pPr>
+            <w:r>
+              <w:rPr>
+                <w:rFonts w:ascii="Arial" w:hAnsi="Arial" w:cs="Arial"/>
+                <w:sz w:val="24"/>
+                <w:szCs w:val="24"/>
+              </w:rPr>
+              <w:t>CPU</w:t>
+            </w:r>
+          </w:p>
+        </w:tc>
+        <w:tc>
+          <w:tcPr>
+            <w:tcW w:w="2127" w:type="dxa"/>
+          </w:tcPr>
+          <w:p>
+            <w:pPr>
+              <w:rPr>
+                <w:rFonts w:ascii="Arial" w:hAnsi="Arial" w:cs="Arial"/>
+                <w:sz w:val="24"/>
+                <w:szCs w:val="24"/>
+              </w:rPr>
+            </w:pPr>
+            <w:r>
+              <w:rPr>
+                <w:rFonts w:ascii="Arial" w:hAnsi="Arial" w:cs="Arial"/>
+                <w:sz w:val="24"/>
+                <w:szCs w:val="24"/>
+              </w:rPr>
+              <w:t xml:space="preserve">I7-3612QM 2.10 Ghz </w:t>
+            </w:r>
+          </w:p>
+        </w:tc>
+        <w:tc>
+          <w:tcPr>
+            <w:tcW w:w="2127" w:type="dxa"/>
+          </w:tcPr>
+          <w:p>
+            <w:pPr>
+              <w:rPr>
+                <w:rFonts w:ascii="Arial" w:hAnsi="Arial" w:cs="Arial"/>
+                <w:sz w:val="24"/>
+                <w:szCs w:val="24"/>
+              </w:rPr>
+            </w:pPr>
+            <w:r>
+              <w:rPr>
+                <w:rFonts w:ascii="Arial" w:hAnsi="Arial" w:cs="Arial"/>
+                <w:sz w:val="24"/>
+                <w:szCs w:val="24"/>
+              </w:rPr>
+              <w:t>AMD - E450 1.6 GHZ DUO CORE</w:t>
+            </w:r>
+          </w:p>
+        </w:tc>
+        <w:tc>
+          <w:tcPr>
+            <w:tcW w:w="2127" w:type="dxa"/>
+          </w:tcPr>
+          <w:p>
+            <w:pPr>
+              <w:rPr>
+                <w:rFonts w:ascii="Arial" w:hAnsi="Arial" w:cs="Arial"/>
+                <w:sz w:val="24"/>
+                <w:szCs w:val="24"/>
+              </w:rPr>
+            </w:pPr>
+            <w:r>
+              <w:rPr>
+                <w:rFonts w:ascii="Arial" w:hAnsi="Arial" w:cs="Arial"/>
+                <w:sz w:val="24"/>
+                <w:szCs w:val="24"/>
+              </w:rPr>
+              <w:t>I-5 3210M 2.50 GHZ</w:t>
+            </w:r>
+          </w:p>
+        </w:tc>
+      </w:tr>
+      <w:tr>
+        <w:tc>
+          <w:tcPr>
+            <w:tcW w:w="2127" w:type="dxa"/>
+          </w:tcPr>
+          <w:p>
+            <w:pPr>
+              <w:rPr>
+                <w:rFonts w:ascii="Arial" w:hAnsi="Arial" w:cs="Arial"/>
+                <w:sz w:val="24"/>
+                <w:szCs w:val="24"/>
+              </w:rPr>
+            </w:pPr>
+            <w:r>
+              <w:rPr>
+                <w:rFonts w:ascii="Arial" w:hAnsi="Arial" w:cs="Arial"/>
+                <w:sz w:val="24"/>
+                <w:szCs w:val="24"/>
+              </w:rPr>
+              <w:t>MEMORY</w:t>
+            </w:r>
+          </w:p>
+        </w:tc>
+        <w:tc>
+          <w:tcPr>
+            <w:tcW w:w="2127" w:type="dxa"/>
+          </w:tcPr>
+          <w:p>
+            <w:pPr>
+              <w:rPr>
+                <w:rFonts w:ascii="Arial" w:hAnsi="Arial" w:cs="Arial"/>
+                <w:sz w:val="24"/>
+                <w:szCs w:val="24"/>
+              </w:rPr>
+            </w:pPr>
+            <w:r>
+              <w:rPr>
+                <w:rFonts w:ascii="Arial" w:hAnsi="Arial" w:cs="Arial"/>
+                <w:sz w:val="24"/>
+                <w:szCs w:val="24"/>
+              </w:rPr>
+              <w:t>8 GB</w:t>
+            </w:r>
+          </w:p>
+        </w:tc>
+        <w:tc>
+          <w:tcPr>
+            <w:tcW w:w="2127" w:type="dxa"/>
+          </w:tcPr>
+          <w:p>
+            <w:pPr>
+              <w:rPr>
+                <w:rFonts w:ascii="Arial" w:hAnsi="Arial" w:cs="Arial"/>
+                <w:sz w:val="24"/>
+                <w:szCs w:val="24"/>
+              </w:rPr>
+            </w:pPr>
+            <w:r>
+              <w:rPr>
+                <w:rFonts w:ascii="Arial" w:hAnsi="Arial" w:cs="Arial"/>
+                <w:sz w:val="24"/>
+                <w:szCs w:val="24"/>
+              </w:rPr>
+              <w:t>4 GB</w:t>
+            </w:r>
+          </w:p>
+        </w:tc>
+        <w:tc>
+          <w:tcPr>
+            <w:tcW w:w="2127" w:type="dxa"/>
+          </w:tcPr>
+          <w:p>
+            <w:pPr>
+              <w:rPr>
+                <w:rFonts w:ascii="Arial" w:hAnsi="Arial" w:cs="Arial"/>
+                <w:sz w:val="24"/>
+                <w:szCs w:val="24"/>
+              </w:rPr>
+            </w:pPr>
+            <w:r>
+              <w:rPr>
+                <w:rFonts w:ascii="Arial" w:hAnsi="Arial" w:cs="Arial"/>
+                <w:sz w:val="24"/>
+                <w:szCs w:val="24"/>
+              </w:rPr>
+              <w:t>6 GB</w:t>
+            </w:r>
+          </w:p>
+        </w:tc>
+      </w:tr>
+      <w:tr>
+        <w:tc>
+          <w:tcPr>
+            <w:tcW w:w="2127" w:type="dxa"/>
+          </w:tcPr>
+          <w:p>
+            <w:pPr>
+              <w:rPr>
+                <w:rFonts w:ascii="Arial" w:hAnsi="Arial" w:cs="Arial"/>
+                <w:sz w:val="24"/>
+                <w:szCs w:val="24"/>
+              </w:rPr>
+            </w:pPr>
+            <w:r>
+              <w:rPr>
+                <w:rFonts w:ascii="Arial" w:hAnsi="Arial" w:cs="Arial"/>
+                <w:sz w:val="24"/>
+                <w:szCs w:val="24"/>
+              </w:rPr>
+              <w:t>HDD</w:t>
+            </w:r>
+          </w:p>
+        </w:tc>
+        <w:tc>
+          <w:tcPr>
+            <w:tcW w:w="2127" w:type="dxa"/>
+          </w:tcPr>
+          <w:p>
+            <w:pPr>
+              <w:rPr>
+                <w:rFonts w:ascii="Arial" w:hAnsi="Arial" w:cs="Arial"/>
+                <w:sz w:val="24"/>
+                <w:szCs w:val="24"/>
+              </w:rPr>
+            </w:pPr>
+            <w:r>
+              <w:rPr>
+                <w:rFonts w:ascii="Arial" w:hAnsi="Arial" w:cs="Arial"/>
+                <w:sz w:val="24"/>
+                <w:szCs w:val="24"/>
+              </w:rPr>
+              <w:t>C:/ 50 GB</w:t>
+            </w:r>
+          </w:p>
+        </w:tc>
+        <w:tc>
+          <w:tcPr>
+            <w:tcW w:w="2127" w:type="dxa"/>
+          </w:tcPr>
+          <w:p>
+            <w:pPr>
+              <w:rPr>
+                <w:rFonts w:ascii="Arial" w:hAnsi="Arial" w:cs="Arial"/>
+                <w:sz w:val="24"/>
+                <w:szCs w:val="24"/>
+              </w:rPr>
+            </w:pPr>
+            <w:r>
+              <w:rPr>
+                <w:rFonts w:ascii="Arial" w:hAnsi="Arial" w:cs="Arial"/>
+                <w:sz w:val="24"/>
+                <w:szCs w:val="24"/>
+              </w:rPr>
+              <w:t>C: / 50GB</w:t>
+            </w:r>
+          </w:p>
+        </w:tc>
+        <w:tc>
+          <w:tcPr>
+            <w:tcW w:w="2127" w:type="dxa"/>
+          </w:tcPr>
+          <w:p>
+            <w:pPr>
+              <w:rPr>
+                <w:rFonts w:ascii="Arial" w:hAnsi="Arial" w:cs="Arial"/>
+                <w:sz w:val="24"/>
+                <w:szCs w:val="24"/>
+              </w:rPr>
+            </w:pPr>
+            <w:r>
+              <w:rPr>
+                <w:rFonts w:ascii="Arial" w:hAnsi="Arial" w:cs="Arial"/>
+                <w:sz w:val="24"/>
+                <w:szCs w:val="24"/>
+              </w:rPr>
+              <w:t>C: / 50GB</w:t>
+            </w:r>
+          </w:p>
+        </w:tc>
+      </w:tr>
+      <w:tr>
+        <w:tc>
+          <w:tcPr>
+            <w:tcW w:w="2127" w:type="dxa"/>
+          </w:tcPr>
+          <w:p>
+            <w:pPr>
+              <w:rPr>
+                <w:rFonts w:ascii="Arial" w:hAnsi="Arial" w:cs="Arial"/>
+                <w:sz w:val="24"/>
+                <w:szCs w:val="24"/>
+              </w:rPr>
+            </w:pPr>
+            <w:r>
+              <w:rPr>
+                <w:rFonts w:ascii="Arial" w:hAnsi="Arial" w:cs="Arial"/>
+                <w:sz w:val="24"/>
+                <w:szCs w:val="24"/>
+              </w:rPr>
+              <w:t>GRAPHIC CARD</w:t>
+            </w:r>
+          </w:p>
+        </w:tc>
+        <w:tc>
+          <w:tcPr>
+            <w:tcW w:w="2127" w:type="dxa"/>
+          </w:tcPr>
+          <w:p>
+            <w:pPr>
+              <w:rPr>
+                <w:rFonts w:ascii="Arial" w:hAnsi="Arial" w:cs="Arial"/>
+                <w:sz w:val="24"/>
+                <w:szCs w:val="24"/>
+              </w:rPr>
+            </w:pPr>
+            <w:r>
+              <w:rPr>
+                <w:rFonts w:ascii="Arial" w:hAnsi="Arial" w:cs="Arial"/>
+                <w:sz w:val="24"/>
+                <w:szCs w:val="24"/>
+              </w:rPr>
+              <w:t>Intel HD Graphics 4000</w:t>
+            </w:r>
+            <w:r>
+              <w:rPr>
+                <w:rFonts w:ascii="Arial" w:hAnsi="Arial" w:cs="Arial"/>
+                <w:sz w:val="24"/>
+                <w:szCs w:val="24"/>
+              </w:rPr>
+              <w:t xml:space="preserve"> / Radeon HD 7670M</w:t>
+            </w:r>
+          </w:p>
+        </w:tc>
+        <w:tc>
+          <w:tcPr>
+            <w:tcW w:w="2127" w:type="dxa"/>
+          </w:tcPr>
+          <w:p>
+            <w:pPr>
+              <w:rPr>
+                <w:rFonts w:ascii="Arial" w:hAnsi="Arial" w:cs="Arial"/>
+                <w:sz w:val="24"/>
+                <w:szCs w:val="24"/>
+              </w:rPr>
+            </w:pPr>
+            <w:r>
+              <w:rPr>
+                <w:rFonts w:ascii="Arial" w:hAnsi="Arial" w:cs="Arial"/>
+                <w:sz w:val="24"/>
+                <w:szCs w:val="24"/>
+              </w:rPr>
+              <w:t>AMD Radeon HD 6320</w:t>
+            </w:r>
+          </w:p>
+        </w:tc>
+        <w:tc>
+          <w:tcPr>
+            <w:tcW w:w="2127" w:type="dxa"/>
+          </w:tcPr>
+          <w:p>
+            <w:pPr>
+              <w:rPr>
+                <w:rFonts w:ascii="Arial" w:hAnsi="Arial" w:cs="Arial"/>
+                <w:sz w:val="24"/>
+                <w:szCs w:val="24"/>
+              </w:rPr>
+            </w:pPr>
+            <w:r>
+              <w:rPr>
+                <w:rFonts w:ascii="Arial" w:hAnsi="Arial" w:cs="Arial"/>
+                <w:sz w:val="24"/>
+                <w:szCs w:val="24"/>
+              </w:rPr>
+              <w:t>Intel HD Graphics 4000</w:t>
+            </w:r>
+            <w:r>
+              <w:rPr>
+                <w:rFonts w:ascii="Arial" w:hAnsi="Arial" w:cs="Arial"/>
+                <w:sz w:val="24"/>
+                <w:szCs w:val="24"/>
+              </w:rPr>
+              <w:t xml:space="preserve"> / Radeon HD 7600M</w:t>
+            </w:r>
+          </w:p>
+        </w:tc>
+      </w:tr>
+      <w:tr>
+        <w:trPr>
+          <w:trHeight w:val="220"/>
+        </w:trPr>
+        <w:tc>
+          <w:tcPr>
+            <w:tcW w:w="2127" w:type="dxa"/>
+          </w:tcPr>
+          <w:p>
+            <w:pPr>
+              <w:rPr>
+                <w:rFonts w:ascii="Arial" w:hAnsi="Arial" w:cs="Arial"/>
+                <w:sz w:val="24"/>
+                <w:szCs w:val="24"/>
+              </w:rPr>
+            </w:pPr>
+            <w:r>
+              <w:rPr>
+                <w:rFonts w:ascii="Arial" w:hAnsi="Arial" w:cs="Arial"/>
+                <w:sz w:val="24"/>
+                <w:szCs w:val="24"/>
+              </w:rPr>
+              <w:t>Windows:</w:t>
+            </w:r>
+          </w:p>
+        </w:tc>
+        <w:tc>
+          <w:tcPr>
+            <w:tcW w:w="2127" w:type="dxa"/>
+          </w:tcPr>
+          <w:p>
+            <w:pPr>
+              <w:rPr>
+                <w:rFonts w:ascii="Arial" w:hAnsi="Arial" w:cs="Arial"/>
+                <w:sz w:val="24"/>
+                <w:szCs w:val="24"/>
+              </w:rPr>
+            </w:pPr>
+            <w:r>
+              <w:rPr>
+                <w:rFonts w:ascii="Arial" w:hAnsi="Arial" w:cs="Arial"/>
+                <w:sz w:val="24"/>
+                <w:szCs w:val="24"/>
+              </w:rPr>
+              <w:t>7</w:t>
+            </w:r>
+          </w:p>
+        </w:tc>
+        <w:tc>
+          <w:tcPr>
+            <w:tcW w:w="2127" w:type="dxa"/>
+          </w:tcPr>
+          <w:p>
+            <w:pPr>
+              <w:rPr>
+                <w:rFonts w:ascii="Arial" w:hAnsi="Arial" w:cs="Arial"/>
+                <w:sz w:val="24"/>
+                <w:szCs w:val="24"/>
+              </w:rPr>
+            </w:pPr>
+            <w:r>
+              <w:rPr>
+                <w:rFonts w:ascii="Arial" w:hAnsi="Arial" w:cs="Arial"/>
+                <w:sz w:val="24"/>
+                <w:szCs w:val="24"/>
+              </w:rPr>
+              <w:t>8</w:t>
+            </w:r>
+          </w:p>
+        </w:tc>
+        <w:tc>
+          <w:tcPr>
+            <w:tcW w:w="2127" w:type="dxa"/>
+          </w:tcPr>
+          <w:p>
+            <w:pPr>
+              <w:rPr>
+                <w:rFonts w:ascii="Arial" w:hAnsi="Arial" w:cs="Arial"/>
+                <w:sz w:val="24"/>
+                <w:szCs w:val="24"/>
+              </w:rPr>
+            </w:pPr>
+            <w:r>
+              <w:rPr>
+                <w:rFonts w:ascii="Arial" w:hAnsi="Arial" w:cs="Arial"/>
+                <w:sz w:val="24"/>
+                <w:szCs w:val="24"/>
+              </w:rPr>
+              <w:t>8.1</w:t>
+            </w:r>
+          </w:p>
+        </w:tc>
+      </w:tr>
+    </w:tbl>
     <w:p>
       <w:pPr>
         <w:rPr>
@@ -96,30 +676,6 @@
           <w:szCs w:val="24"/>
         </w:rPr>
       </w:pPr>
-      <w:r>
-        <w:rPr>
-          <w:rFonts w:ascii="Arial" w:hAnsi="Arial" w:cs="Arial"/>
-          <w:sz w:val="24"/>
-          <w:szCs w:val="24"/>
-        </w:rPr>
-        <w:t>-</w:t>
-      </w:r>
-      <w:r>
-        <w:rPr>
-          <w:rFonts w:ascii="Arial" w:hAnsi="Arial" w:cs="Arial"/>
-          <w:sz w:val="24"/>
-          <w:szCs w:val="24"/>
-        </w:rPr>
-        <w:tab/>
-      </w:r>
-      <w:r>
-        <w:rPr>
-          <w:rFonts w:ascii="Arial" w:hAnsi="Arial" w:cs="Arial"/>
-          <w:sz w:val="24"/>
-          <w:szCs w:val="24"/>
-        </w:rPr>
-        <w:t>Portable computers</w:t>
-      </w:r>
       <w:r>
         <w:rPr>
           <w:rFonts w:ascii="Arial" w:hAnsi="Arial" w:cs="Arial"/>
@@ -709,7 +1265,7 @@
               <w:sz w:val="20"/>
               <w:szCs w:val="20"/>
             </w:rPr>
-            <w:t>25-9-2014</w:t>
+            <w:t>26-9-2014</w:t>
           </w:r>
           <w:r>
             <w:rPr>

</xml_diff>